<commit_message>
Word document & gitignore changes
</commit_message>
<xml_diff>
--- a/Creating a website in RStudio using blogdown.docx
+++ b/Creating a website in RStudio using blogdown.docx
@@ -42,13 +42,8 @@
         <w:t xml:space="preserve">The notes here are from the video “Making a website with Rstudio Part 1” by </w:t>
       </w:r>
       <w:r>
-        <w:t xml:space="preserve">John </w:t>
-      </w:r>
-      <w:proofErr w:type="spellStart"/>
-      <w:r>
-        <w:t>Muschelli</w:t>
-      </w:r>
-      <w:proofErr w:type="spellEnd"/>
+        <w:t>John Muschelli</w:t>
+      </w:r>
     </w:p>
     <w:p>
       <w:pPr>
@@ -78,13 +73,15 @@
       <w:pPr>
         <w:pStyle w:val="Code"/>
       </w:pPr>
-      <w:proofErr w:type="spellStart"/>
-      <w:proofErr w:type="gramStart"/>
-      <w:r>
-        <w:t>install.packages</w:t>
-      </w:r>
-      <w:proofErr w:type="spellEnd"/>
-      <w:proofErr w:type="gramEnd"/>
+      <w:r>
+        <w:t>install.</w:t>
+      </w:r>
+      <w:r>
+        <w:t>p</w:t>
+      </w:r>
+      <w:r>
+        <w:t>ackages</w:t>
+      </w:r>
       <w:r>
         <w:t>(“blogdown”)</w:t>
       </w:r>
@@ -123,11 +120,9 @@
       <w:r>
         <w:t xml:space="preserve">If the last item is not present, </w:t>
       </w:r>
-      <w:proofErr w:type="gramStart"/>
-      <w:r>
-        <w:t>than</w:t>
-      </w:r>
-      <w:proofErr w:type="gramEnd"/>
+      <w:r>
+        <w:t>then</w:t>
+      </w:r>
       <w:r>
         <w:t xml:space="preserve"> blogdown is not installed.</w:t>
       </w:r>
@@ -190,15 +185,7 @@
         <w:pStyle w:val="BodyText"/>
       </w:pPr>
       <w:r>
-        <w:t xml:space="preserve">The above shows the default </w:t>
-      </w:r>
-      <w:proofErr w:type="spellStart"/>
-      <w:r>
-        <w:t>hugo</w:t>
-      </w:r>
-      <w:proofErr w:type="spellEnd"/>
-      <w:r>
-        <w:t xml:space="preserve"> theme</w:t>
+        <w:t>The above shows the default hugo theme</w:t>
       </w:r>
     </w:p>
     <w:p>
@@ -225,15 +212,7 @@
         <w:pStyle w:val="BodyText"/>
       </w:pPr>
       <w:r>
-        <w:t xml:space="preserve">Going to use the academic </w:t>
-      </w:r>
-      <w:proofErr w:type="spellStart"/>
-      <w:r>
-        <w:t>hugo</w:t>
-      </w:r>
-      <w:proofErr w:type="spellEnd"/>
-      <w:r>
-        <w:t xml:space="preserve"> theme.</w:t>
+        <w:t>Going to use the academic hugo theme.</w:t>
       </w:r>
       <w:r>
         <w:t xml:space="preserve"> Choose the academic theme and then click on the download button. This will bring you to a github webpage</w:t>
@@ -243,11 +222,9 @@
       <w:pPr>
         <w:pStyle w:val="BodyText"/>
       </w:pPr>
-      <w:proofErr w:type="spellStart"/>
-      <w:r>
-        <w:t>Ath</w:t>
-      </w:r>
-      <w:proofErr w:type="spellEnd"/>
+      <w:r>
+        <w:t>At</w:t>
+      </w:r>
       <w:r>
         <w:t xml:space="preserve"> the github page copy the name as shown below</w:t>
       </w:r>
@@ -260,10 +237,11 @@
         <w:rPr>
           <w:noProof/>
         </w:rPr>
+        <w:lastRenderedPageBreak/>
         <w:drawing>
-          <wp:inline distT="0" distB="0" distL="0" distR="0" wp14:anchorId="7D676C69" wp14:editId="70736139">
-            <wp:extent cx="7600950" cy="1800840"/>
-            <wp:effectExtent l="0" t="0" r="0" b="9525"/>
+          <wp:inline distT="0" distB="0" distL="0" distR="0" wp14:anchorId="7D676C69" wp14:editId="18F4C0CB">
+            <wp:extent cx="5869626" cy="1390650"/>
+            <wp:effectExtent l="0" t="0" r="0" b="0"/>
             <wp:docPr id="2" name="Picture 2"/>
             <wp:cNvGraphicFramePr>
               <a:graphicFrameLocks xmlns:a="http://schemas.openxmlformats.org/drawingml/2006/main" noChangeAspect="1"/>
@@ -284,7 +262,7 @@
                   <pic:spPr>
                     <a:xfrm>
                       <a:off x="0" y="0"/>
-                      <a:ext cx="7670992" cy="1817435"/>
+                      <a:ext cx="5957583" cy="1411489"/>
                     </a:xfrm>
                     <a:prstGeom prst="rect">
                       <a:avLst/>
@@ -302,15 +280,7 @@
         <w:pStyle w:val="BodyText"/>
       </w:pPr>
       <w:r>
-        <w:t xml:space="preserve">And paste it into the </w:t>
-      </w:r>
-      <w:proofErr w:type="spellStart"/>
-      <w:r>
-        <w:t>hugo</w:t>
-      </w:r>
-      <w:proofErr w:type="spellEnd"/>
-      <w:r>
-        <w:t xml:space="preserve"> theme area to replace the that was there</w:t>
+        <w:t>And paste it into the hugo theme area to replace the that was there</w:t>
       </w:r>
     </w:p>
     <w:p>
@@ -377,15 +347,7 @@
         <w:pStyle w:val="BodyText"/>
       </w:pPr>
       <w:r>
-        <w:t xml:space="preserve">This will install </w:t>
-      </w:r>
-      <w:proofErr w:type="spellStart"/>
-      <w:r>
-        <w:t>hugo</w:t>
-      </w:r>
-      <w:proofErr w:type="spellEnd"/>
-      <w:r>
-        <w:t xml:space="preserve"> on your machine</w:t>
+        <w:t>This will install hugo on your machine</w:t>
       </w:r>
       <w:r>
         <w:t>, since Install Hugo automatically is ticked</w:t>
@@ -396,27 +358,16 @@
         <w:pStyle w:val="BodyText"/>
       </w:pPr>
       <w:r>
-        <w:t xml:space="preserve">You can also install </w:t>
-      </w:r>
-      <w:proofErr w:type="spellStart"/>
-      <w:r>
-        <w:t>hugo</w:t>
-      </w:r>
-      <w:proofErr w:type="spellEnd"/>
-      <w:r>
-        <w:t xml:space="preserve"> manually using</w:t>
+        <w:t>You can also install hugo manually using</w:t>
       </w:r>
     </w:p>
     <w:p>
       <w:pPr>
         <w:pStyle w:val="Code"/>
       </w:pPr>
-      <w:proofErr w:type="gramStart"/>
       <w:r>
         <w:t>blogdown::</w:t>
       </w:r>
-      <w:proofErr w:type="spellStart"/>
-      <w:proofErr w:type="gramEnd"/>
       <w:r>
         <w:rPr>
           <w:b/>
@@ -424,7 +375,6 @@
         </w:rPr>
         <w:t>install_hugo</w:t>
       </w:r>
-      <w:proofErr w:type="spellEnd"/>
       <w:r>
         <w:t>()</w:t>
       </w:r>
@@ -434,33 +384,15 @@
         <w:pStyle w:val="BodyText"/>
       </w:pPr>
       <w:r>
-        <w:t xml:space="preserve">To update </w:t>
-      </w:r>
-      <w:proofErr w:type="spellStart"/>
-      <w:r>
-        <w:t>hugo</w:t>
-      </w:r>
-      <w:proofErr w:type="spellEnd"/>
-      <w:r>
-        <w:t>, you use the command</w:t>
+        <w:t>To update hugo, you use the command</w:t>
       </w:r>
     </w:p>
     <w:p>
       <w:pPr>
         <w:pStyle w:val="Code"/>
       </w:pPr>
-      <w:proofErr w:type="gramStart"/>
-      <w:r>
-        <w:t>blogdown::</w:t>
-      </w:r>
-      <w:proofErr w:type="spellStart"/>
-      <w:proofErr w:type="gramEnd"/>
-      <w:r>
-        <w:t>update_hugo</w:t>
-      </w:r>
-      <w:proofErr w:type="spellEnd"/>
-      <w:r>
-        <w:t>()</w:t>
+      <w:r>
+        <w:t>blogdown::update_hugo()</w:t>
       </w:r>
     </w:p>
     <w:p>
@@ -480,18 +412,8 @@
       <w:pPr>
         <w:pStyle w:val="Code"/>
       </w:pPr>
-      <w:proofErr w:type="gramStart"/>
-      <w:r>
-        <w:t>blogdown::</w:t>
-      </w:r>
-      <w:proofErr w:type="spellStart"/>
-      <w:proofErr w:type="gramEnd"/>
-      <w:r>
-        <w:t>build_site</w:t>
-      </w:r>
-      <w:proofErr w:type="spellEnd"/>
-      <w:r>
-        <w:t>(</w:t>
+      <w:r>
+        <w:t>blogdown::build_site(</w:t>
       </w:r>
       <w:r>
         <w:t>)</w:t>
@@ -504,14 +426,12 @@
       <w:r>
         <w:t xml:space="preserve"> </w:t>
       </w:r>
-      <w:proofErr w:type="spellStart"/>
       <w:r>
         <w:rPr>
           <w:rStyle w:val="Emphasis"/>
         </w:rPr>
         <w:t>Addins</w:t>
       </w:r>
-      <w:proofErr w:type="spellEnd"/>
       <w:r>
         <w:t xml:space="preserve"> dropdown on the tool bar</w:t>
       </w:r>
@@ -521,6 +441,7 @@
         <w:rPr>
           <w:noProof/>
         </w:rPr>
+        <w:lastRenderedPageBreak/>
         <w:drawing>
           <wp:inline distT="0" distB="0" distL="0" distR="0" wp14:anchorId="77B65433" wp14:editId="28C91001">
             <wp:extent cx="3324225" cy="4629150"/>
@@ -584,12 +505,453 @@
       </w:r>
     </w:p>
     <w:p>
+      <w:r>
+        <w:t>Now click on Tools -&gt; Version Control -&gt; Commit</w:t>
+      </w:r>
+    </w:p>
+    <w:p>
+      <w:r>
+        <w:rPr>
+          <w:noProof/>
+        </w:rPr>
+        <w:drawing>
+          <wp:inline distT="0" distB="0" distL="0" distR="0" wp14:anchorId="1D113597" wp14:editId="031C33E6">
+            <wp:extent cx="6436360" cy="1981091"/>
+            <wp:effectExtent l="0" t="0" r="2540" b="635"/>
+            <wp:docPr id="6" name="Picture 6"/>
+            <wp:cNvGraphicFramePr>
+              <a:graphicFrameLocks xmlns:a="http://schemas.openxmlformats.org/drawingml/2006/main" noChangeAspect="1"/>
+            </wp:cNvGraphicFramePr>
+            <a:graphic xmlns:a="http://schemas.openxmlformats.org/drawingml/2006/main">
+              <a:graphicData uri="http://schemas.openxmlformats.org/drawingml/2006/picture">
+                <pic:pic xmlns:pic="http://schemas.openxmlformats.org/drawingml/2006/picture">
+                  <pic:nvPicPr>
+                    <pic:cNvPr id="1" name=""/>
+                    <pic:cNvPicPr/>
+                  </pic:nvPicPr>
+                  <pic:blipFill>
+                    <a:blip r:embed="rId12"/>
+                    <a:stretch>
+                      <a:fillRect/>
+                    </a:stretch>
+                  </pic:blipFill>
+                  <pic:spPr>
+                    <a:xfrm>
+                      <a:off x="0" y="0"/>
+                      <a:ext cx="6524584" cy="2008246"/>
+                    </a:xfrm>
+                    <a:prstGeom prst="rect">
+                      <a:avLst/>
+                    </a:prstGeom>
+                  </pic:spPr>
+                </pic:pic>
+              </a:graphicData>
+            </a:graphic>
+          </wp:inline>
+        </w:drawing>
+      </w:r>
+    </w:p>
+    <w:p/>
+    <w:p>
+      <w:r>
+        <w:t>Select all the files on the left, enter a description in the Commit message box, and the click Commit</w:t>
+      </w:r>
+      <w:r>
+        <w:t>.</w:t>
+      </w:r>
+    </w:p>
+    <w:p>
+      <w:r>
+        <w:t>Now on the local machine, there a github repository that is version controlled.</w:t>
+      </w:r>
+      <w:r>
+        <w:t xml:space="preserve"> BUT nothing is on github.</w:t>
+      </w:r>
+    </w:p>
+    <w:p>
+      <w:r>
+        <w:lastRenderedPageBreak/>
+        <w:t>Now go to github.com. You should already have setup a github account.</w:t>
+      </w:r>
+    </w:p>
+    <w:p>
+      <w:r>
+        <w:t>There create a new github repository.</w:t>
+      </w:r>
+    </w:p>
+    <w:p>
+      <w:r>
+        <w:rPr>
+          <w:noProof/>
+        </w:rPr>
+        <w:drawing>
+          <wp:inline distT="0" distB="0" distL="0" distR="0" wp14:anchorId="3F3D3F7E" wp14:editId="7091A78F">
+            <wp:extent cx="6336030" cy="4803775"/>
+            <wp:effectExtent l="0" t="0" r="7620" b="0"/>
+            <wp:docPr id="7" name="Picture 7"/>
+            <wp:cNvGraphicFramePr>
+              <a:graphicFrameLocks xmlns:a="http://schemas.openxmlformats.org/drawingml/2006/main" noChangeAspect="1"/>
+            </wp:cNvGraphicFramePr>
+            <a:graphic xmlns:a="http://schemas.openxmlformats.org/drawingml/2006/main">
+              <a:graphicData uri="http://schemas.openxmlformats.org/drawingml/2006/picture">
+                <pic:pic xmlns:pic="http://schemas.openxmlformats.org/drawingml/2006/picture">
+                  <pic:nvPicPr>
+                    <pic:cNvPr id="1" name=""/>
+                    <pic:cNvPicPr/>
+                  </pic:nvPicPr>
+                  <pic:blipFill>
+                    <a:blip r:embed="rId13"/>
+                    <a:stretch>
+                      <a:fillRect/>
+                    </a:stretch>
+                  </pic:blipFill>
+                  <pic:spPr>
+                    <a:xfrm>
+                      <a:off x="0" y="0"/>
+                      <a:ext cx="6336030" cy="4803775"/>
+                    </a:xfrm>
+                    <a:prstGeom prst="rect">
+                      <a:avLst/>
+                    </a:prstGeom>
+                  </pic:spPr>
+                </pic:pic>
+              </a:graphicData>
+            </a:graphic>
+          </wp:inline>
+        </w:drawing>
+      </w:r>
+    </w:p>
+    <w:p>
+      <w:r>
+        <w:t xml:space="preserve">With the </w:t>
+      </w:r>
+      <w:proofErr w:type="spellStart"/>
+      <w:r>
+        <w:t>Repositiry</w:t>
+      </w:r>
+      <w:proofErr w:type="spellEnd"/>
+      <w:r>
+        <w:t xml:space="preserve"> name the same as the Rstudio project name. Once the new repository is created it shows this</w:t>
+      </w:r>
+    </w:p>
+    <w:p>
+      <w:r>
+        <w:rPr>
+          <w:noProof/>
+        </w:rPr>
+        <w:drawing>
+          <wp:inline distT="0" distB="0" distL="0" distR="0" wp14:anchorId="7CCA2027" wp14:editId="1FF37879">
+            <wp:extent cx="6336030" cy="1194435"/>
+            <wp:effectExtent l="0" t="0" r="7620" b="5715"/>
+            <wp:docPr id="8" name="Picture 8"/>
+            <wp:cNvGraphicFramePr>
+              <a:graphicFrameLocks xmlns:a="http://schemas.openxmlformats.org/drawingml/2006/main" noChangeAspect="1"/>
+            </wp:cNvGraphicFramePr>
+            <a:graphic xmlns:a="http://schemas.openxmlformats.org/drawingml/2006/main">
+              <a:graphicData uri="http://schemas.openxmlformats.org/drawingml/2006/picture">
+                <pic:pic xmlns:pic="http://schemas.openxmlformats.org/drawingml/2006/picture">
+                  <pic:nvPicPr>
+                    <pic:cNvPr id="1" name=""/>
+                    <pic:cNvPicPr/>
+                  </pic:nvPicPr>
+                  <pic:blipFill>
+                    <a:blip r:embed="rId14"/>
+                    <a:stretch>
+                      <a:fillRect/>
+                    </a:stretch>
+                  </pic:blipFill>
+                  <pic:spPr>
+                    <a:xfrm>
+                      <a:off x="0" y="0"/>
+                      <a:ext cx="6336030" cy="1194435"/>
+                    </a:xfrm>
+                    <a:prstGeom prst="rect">
+                      <a:avLst/>
+                    </a:prstGeom>
+                  </pic:spPr>
+                </pic:pic>
+              </a:graphicData>
+            </a:graphic>
+          </wp:inline>
+        </w:drawing>
+      </w:r>
+    </w:p>
+    <w:p>
+      <w:r>
+        <w:t xml:space="preserve">Go back to Rstudio and click on the terminal tab. In the terminal window, which should be opened in the </w:t>
+      </w:r>
+      <w:proofErr w:type="spellStart"/>
+      <w:r>
+        <w:t>FSNWeb</w:t>
+      </w:r>
+      <w:proofErr w:type="spellEnd"/>
+      <w:r>
+        <w:t xml:space="preserve"> project directory, enter the two commands that </w:t>
+      </w:r>
+      <w:r>
+        <w:t>was</w:t>
+      </w:r>
+      <w:r>
+        <w:t xml:space="preserve"> shown when the repository was created on github</w:t>
+      </w:r>
+      <w:r>
+        <w:t>, as shown above.</w:t>
+      </w:r>
+    </w:p>
+    <w:p>
+      <w:r>
+        <w:t xml:space="preserve">You can get a new terminal </w:t>
+      </w:r>
+      <w:proofErr w:type="spellStart"/>
+      <w:r>
+        <w:t>windowd</w:t>
+      </w:r>
+      <w:proofErr w:type="spellEnd"/>
+      <w:r>
+        <w:t xml:space="preserve"> from Tools -&gt; Terminals -&gt; New Terminal</w:t>
+      </w:r>
+    </w:p>
+    <w:p>
+      <w:pPr>
+        <w:pStyle w:val="Code"/>
+      </w:pPr>
+      <w:r>
+        <w:t xml:space="preserve">git remote add origin </w:t>
+      </w:r>
+      <w:hyperlink r:id="rId15" w:history="1">
+        <w:r>
+          <w:rPr>
+            <w:rStyle w:val="Hyperlink"/>
+          </w:rPr>
+          <w:t>https://github.com/fsnicholas/FSNWeb.git</w:t>
+        </w:r>
+      </w:hyperlink>
+    </w:p>
+    <w:p>
+      <w:pPr>
+        <w:pStyle w:val="Code"/>
+      </w:pPr>
+      <w:r>
+        <w:t>git push -u origin master</w:t>
+      </w:r>
+    </w:p>
+    <w:p>
+      <w:r>
+        <w:rPr>
+          <w:noProof/>
+        </w:rPr>
+        <w:lastRenderedPageBreak/>
+        <w:drawing>
+          <wp:inline distT="0" distB="0" distL="0" distR="0" wp14:anchorId="6E414A63" wp14:editId="7D455CC7">
+            <wp:extent cx="6336030" cy="2833370"/>
+            <wp:effectExtent l="0" t="0" r="7620" b="5080"/>
+            <wp:docPr id="9" name="Picture 9"/>
+            <wp:cNvGraphicFramePr>
+              <a:graphicFrameLocks xmlns:a="http://schemas.openxmlformats.org/drawingml/2006/main" noChangeAspect="1"/>
+            </wp:cNvGraphicFramePr>
+            <a:graphic xmlns:a="http://schemas.openxmlformats.org/drawingml/2006/main">
+              <a:graphicData uri="http://schemas.openxmlformats.org/drawingml/2006/picture">
+                <pic:pic xmlns:pic="http://schemas.openxmlformats.org/drawingml/2006/picture">
+                  <pic:nvPicPr>
+                    <pic:cNvPr id="1" name=""/>
+                    <pic:cNvPicPr/>
+                  </pic:nvPicPr>
+                  <pic:blipFill>
+                    <a:blip r:embed="rId16"/>
+                    <a:stretch>
+                      <a:fillRect/>
+                    </a:stretch>
+                  </pic:blipFill>
+                  <pic:spPr>
+                    <a:xfrm>
+                      <a:off x="0" y="0"/>
+                      <a:ext cx="6336030" cy="2833370"/>
+                    </a:xfrm>
+                    <a:prstGeom prst="rect">
+                      <a:avLst/>
+                    </a:prstGeom>
+                  </pic:spPr>
+                </pic:pic>
+              </a:graphicData>
+            </a:graphic>
+          </wp:inline>
+        </w:drawing>
+      </w:r>
+    </w:p>
+    <w:p>
+      <w:r>
+        <w:t>In windows git has to be installed and git has to be in the path for all of the above to work</w:t>
+      </w:r>
+    </w:p>
+    <w:p>
+      <w:pPr>
+        <w:pStyle w:val="Heading2"/>
+      </w:pPr>
+      <w:r>
+        <w:t>Using netlify</w:t>
+      </w:r>
+      <w:r>
+        <w:t xml:space="preserve"> to Host</w:t>
+      </w:r>
+    </w:p>
+    <w:p>
+      <w:pPr>
+        <w:pStyle w:val="BodyText"/>
+      </w:pPr>
+      <w:r>
+        <w:t xml:space="preserve">We can host a website directly from github using the service provided by </w:t>
+      </w:r>
+      <w:hyperlink r:id="rId17" w:history="1">
+        <w:r>
+          <w:rPr>
+            <w:rStyle w:val="Hyperlink"/>
+          </w:rPr>
+          <w:t>https://www.netlify.com/</w:t>
+        </w:r>
+      </w:hyperlink>
+      <w:r>
+        <w:t xml:space="preserve"> </w:t>
+      </w:r>
+    </w:p>
+    <w:p>
+      <w:pPr>
+        <w:pStyle w:val="BodyText"/>
+      </w:pPr>
+      <w:r>
+        <w:t>Once you have created an account and logged in</w:t>
+      </w:r>
+      <w:r>
+        <w:t>, you get the below</w:t>
+      </w:r>
+    </w:p>
+    <w:p>
+      <w:pPr>
+        <w:pStyle w:val="BodyText"/>
+      </w:pPr>
+      <w:r>
+        <w:rPr>
+          <w:noProof/>
+        </w:rPr>
+        <w:drawing>
+          <wp:inline distT="0" distB="0" distL="0" distR="0" wp14:anchorId="38C7B250" wp14:editId="64B8F402">
+            <wp:extent cx="6083933" cy="1838960"/>
+            <wp:effectExtent l="0" t="0" r="0" b="8890"/>
+            <wp:docPr id="10" name="Picture 10"/>
+            <wp:cNvGraphicFramePr>
+              <a:graphicFrameLocks xmlns:a="http://schemas.openxmlformats.org/drawingml/2006/main" noChangeAspect="1"/>
+            </wp:cNvGraphicFramePr>
+            <a:graphic xmlns:a="http://schemas.openxmlformats.org/drawingml/2006/main">
+              <a:graphicData uri="http://schemas.openxmlformats.org/drawingml/2006/picture">
+                <pic:pic xmlns:pic="http://schemas.openxmlformats.org/drawingml/2006/picture">
+                  <pic:nvPicPr>
+                    <pic:cNvPr id="1" name=""/>
+                    <pic:cNvPicPr/>
+                  </pic:nvPicPr>
+                  <pic:blipFill>
+                    <a:blip r:embed="rId18"/>
+                    <a:stretch>
+                      <a:fillRect/>
+                    </a:stretch>
+                  </pic:blipFill>
+                  <pic:spPr>
+                    <a:xfrm>
+                      <a:off x="0" y="0"/>
+                      <a:ext cx="6090024" cy="1840801"/>
+                    </a:xfrm>
+                    <a:prstGeom prst="rect">
+                      <a:avLst/>
+                    </a:prstGeom>
+                  </pic:spPr>
+                </pic:pic>
+              </a:graphicData>
+            </a:graphic>
+          </wp:inline>
+        </w:drawing>
+      </w:r>
+    </w:p>
+    <w:p>
+      <w:pPr>
+        <w:pStyle w:val="BodyText"/>
+      </w:pPr>
+      <w:r>
+        <w:t>Now click on ‘New site from git’ and select github.</w:t>
+      </w:r>
+    </w:p>
+    <w:p>
+      <w:pPr>
+        <w:pStyle w:val="BodyText"/>
+      </w:pPr>
+      <w:r>
+        <w:t xml:space="preserve">From there get into </w:t>
+      </w:r>
+      <w:proofErr w:type="gramStart"/>
+      <w:r>
+        <w:t>github, and</w:t>
+      </w:r>
+      <w:proofErr w:type="gramEnd"/>
+      <w:r>
+        <w:t xml:space="preserve"> choose the repository </w:t>
+      </w:r>
+      <w:r>
+        <w:t xml:space="preserve">for your web site and click on it. </w:t>
+      </w:r>
+    </w:p>
+    <w:p>
+      <w:pPr>
+        <w:pStyle w:val="BodyText"/>
+      </w:pPr>
+      <w:r>
+        <w:rPr>
+          <w:noProof/>
+        </w:rPr>
+        <w:lastRenderedPageBreak/>
+        <w:drawing>
+          <wp:inline distT="0" distB="0" distL="0" distR="0" wp14:anchorId="06C229BB" wp14:editId="1E6BA2EE">
+            <wp:extent cx="3273010" cy="3648042"/>
+            <wp:effectExtent l="0" t="0" r="3810" b="0"/>
+            <wp:docPr id="11" name="Picture 11"/>
+            <wp:cNvGraphicFramePr>
+              <a:graphicFrameLocks xmlns:a="http://schemas.openxmlformats.org/drawingml/2006/main" noChangeAspect="1"/>
+            </wp:cNvGraphicFramePr>
+            <a:graphic xmlns:a="http://schemas.openxmlformats.org/drawingml/2006/main">
+              <a:graphicData uri="http://schemas.openxmlformats.org/drawingml/2006/picture">
+                <pic:pic xmlns:pic="http://schemas.openxmlformats.org/drawingml/2006/picture">
+                  <pic:nvPicPr>
+                    <pic:cNvPr id="1" name=""/>
+                    <pic:cNvPicPr/>
+                  </pic:nvPicPr>
+                  <pic:blipFill>
+                    <a:blip r:embed="rId19"/>
+                    <a:stretch>
+                      <a:fillRect/>
+                    </a:stretch>
+                  </pic:blipFill>
+                  <pic:spPr>
+                    <a:xfrm>
+                      <a:off x="0" y="0"/>
+                      <a:ext cx="3310379" cy="3689693"/>
+                    </a:xfrm>
+                    <a:prstGeom prst="rect">
+                      <a:avLst/>
+                    </a:prstGeom>
+                  </pic:spPr>
+                </pic:pic>
+              </a:graphicData>
+            </a:graphic>
+          </wp:inline>
+        </w:drawing>
+      </w:r>
+    </w:p>
+    <w:p>
+      <w:pPr>
+        <w:pStyle w:val="BodyText"/>
+      </w:pPr>
       <w:bookmarkStart w:id="0" w:name="_GoBack"/>
       <w:bookmarkEnd w:id="0"/>
     </w:p>
     <w:sectPr>
       <w:pgSz w:w="11906" w:h="16838"/>
-      <w:pgMar w:top="1440" w:right="1440" w:bottom="1440" w:left="1440" w:header="708" w:footer="708" w:gutter="0"/>
+      <w:pgMar w:top="1134" w:right="964" w:bottom="1134" w:left="964" w:header="709" w:footer="709" w:gutter="0"/>
       <w:cols w:space="708"/>
       <w:docGrid w:linePitch="360"/>
     </w:sectPr>

</xml_diff>